<commit_message>
Avance y nuevo archivo (modificaciones)
</commit_message>
<xml_diff>
--- a/Draft primera entrega.docx
+++ b/Draft primera entrega.docx
@@ -3,19 +3,9 @@
 <w:document xmlns:wpc="http://schemas.microsoft.com/office/word/2010/wordprocessingCanvas" xmlns:cx="http://schemas.microsoft.com/office/drawing/2014/chartex" xmlns:cx1="http://schemas.microsoft.com/office/drawing/2015/9/8/chartex" xmlns:cx2="http://schemas.microsoft.com/office/drawing/2015/10/21/chartex" xmlns:cx3="http://schemas.microsoft.com/office/drawing/2016/5/9/chartex" xmlns:cx4="http://schemas.microsoft.com/office/drawing/2016/5/10/chartex" xmlns:cx5="http://schemas.microsoft.com/office/drawing/2016/5/11/chartex" xmlns:cx6="http://schemas.microsoft.com/office/drawing/2016/5/12/chartex" xmlns:cx7="http://schemas.microsoft.com/office/drawing/2016/5/13/chartex" xmlns:cx8="http://schemas.microsoft.com/office/drawing/2016/5/14/chartex" xmlns:mc="http://schemas.openxmlformats.org/markup-compatibility/2006" xmlns:aink="http://schemas.microsoft.com/office/drawing/2016/ink" xmlns:am3d="http://schemas.microsoft.com/office/drawing/2017/model3d" xmlns:o="urn:schemas-microsoft-com:office:office" xmlns:r="http://schemas.openxmlformats.org/officeDocument/2006/relationships" xmlns:m="http://schemas.openxmlformats.org/officeDocument/2006/math" xmlns:v="urn:schemas-microsoft-com:vml" xmlns:wp14="http://schemas.microsoft.com/office/word/2010/wordprocessingDrawing" xmlns:wp="http://schemas.openxmlformats.org/drawingml/2006/wordprocessingDrawing" xmlns:w10="urn:schemas-microsoft-com:office:word" xmlns:w="http://schemas.openxmlformats.org/wordprocessingml/2006/main" xmlns:w14="http://schemas.microsoft.com/office/word/2010/wordml" xmlns:w15="http://schemas.microsoft.com/office/word/2012/wordml" xmlns:w16cex="http://schemas.microsoft.com/office/word/2018/wordml/cex" xmlns:w16cid="http://schemas.microsoft.com/office/word/2016/wordml/cid" xmlns:w16="http://schemas.microsoft.com/office/word/2018/wordml" xmlns:w16se="http://schemas.microsoft.com/office/word/2015/wordml/symex" xmlns:wpg="http://schemas.microsoft.com/office/word/2010/wordprocessingGroup" xmlns:wpi="http://schemas.microsoft.com/office/word/2010/wordprocessingInk" xmlns:wne="http://schemas.microsoft.com/office/word/2006/wordml" xmlns:wps="http://schemas.microsoft.com/office/word/2010/wordprocessingShape" mc:Ignorable="w14 w15 w16se w16cid w16 w16cex wp14">
   <w:body>
     <w:p>
-      <w:proofErr w:type="spellStart"/>
-      <w:r>
-        <w:t>Climate</w:t>
-      </w:r>
-      <w:proofErr w:type="spellEnd"/>
-      <w:r>
-        <w:t xml:space="preserve"> </w:t>
-      </w:r>
-      <w:proofErr w:type="spellStart"/>
-      <w:r>
-        <w:t>Wash</w:t>
-      </w:r>
-      <w:proofErr w:type="spellEnd"/>
+      <w:r>
+        <w:t>Climate Wash</w:t>
+      </w:r>
     </w:p>
     <w:p>
       <w:r>
@@ -24,25 +14,18 @@
     </w:p>
     <w:p>
       <w:r>
-        <w:t xml:space="preserve">No aplicaría en todo el año, en caso de temporadas de lluvia donde la lluvia es especialmente probable. Lo que se quiere saber es en qué meses o estaciones llueve más para no ofrecer la garantía de lavado gratis </w:t>
-      </w:r>
-      <w:proofErr w:type="spellStart"/>
-      <w:r>
-        <w:t>post-lluvia</w:t>
-      </w:r>
-      <w:proofErr w:type="spellEnd"/>
-      <w:r>
-        <w:t>.</w:t>
+        <w:t>No aplicaría en todo el año, en caso de temporadas de lluvia donde la lluvia es especialmente probable. Lo que se quiere saber es en qué meses o estaciones llueve más para no ofrecer la garantía de lavado gratis post-lluvia.</w:t>
       </w:r>
     </w:p>
     <w:p>
-      <w:proofErr w:type="gramStart"/>
-      <w:r>
-        <w:t>Nodos a simular</w:t>
-      </w:r>
-      <w:proofErr w:type="gramEnd"/>
-      <w:r>
-        <w:t xml:space="preserve">: Se van a crear distribuciones de probabilidad de humedad, temperatura, presión y viento, las cuáles se van a asociar al evento lluvia. El nodo humedad acompañado del nodo presión se simulan, a continuación, se simulada el nodo viento, y se establece una relación a partir de la cual, estos tres nodos disparan el evento lluvia. </w:t>
+      <w:r>
+        <w:t>Nodos a simular: Se van a crear distribuciones de probabilidad de humedad, temperatura, presión y viento, las cuáles se van a asociar al evento lluvia. El nodo humedad acompañado del nodo presión se simulan, a continuación, se simula</w:t>
+      </w:r>
+      <w:r>
+        <w:t xml:space="preserve"> </w:t>
+      </w:r>
+      <w:r>
+        <w:t xml:space="preserve">el nodo viento, y se establece una relación a partir de la cual, estos tres nodos disparan el evento lluvia. </w:t>
       </w:r>
     </w:p>
     <w:p>
@@ -113,16 +96,7 @@
                         <w:txbxContent>
                           <w:p>
                             <w:r>
-                              <w:t xml:space="preserve">Nodo </w:t>
-                            </w:r>
-                            <w:r>
-                              <w:t>5</w:t>
-                            </w:r>
-                            <w:r>
-                              <w:t xml:space="preserve"> – </w:t>
-                            </w:r>
-                            <w:r>
-                              <w:t>Lluvia (sí, no)</w:t>
+                              <w:t>Nodo 5 – Lluvia (sí, no)</w:t>
                             </w:r>
                           </w:p>
                           <w:p/>
@@ -149,21 +123,12 @@
                 <v:stroke joinstyle="miter"/>
                 <v:path gradientshapeok="t" o:connecttype="rect"/>
               </v:shapetype>
-              <v:shape id="Cuadro de texto 16" o:spid="_x0000_s1026" type="#_x0000_t202" style="position:absolute;left:0;text-align:left;margin-left:103.1pt;margin-top:375.1pt;width:88.2pt;height:55.2pt;z-index:251682816;visibility:visible;mso-wrap-style:square;mso-height-percent:0;mso-wrap-distance-left:9pt;mso-wrap-distance-top:0;mso-wrap-distance-right:9pt;mso-wrap-distance-bottom:0;mso-position-horizontal:absolute;mso-position-horizontal-relative:margin;mso-position-vertical:absolute;mso-position-vertical-relative:text;mso-height-percent:0;mso-height-relative:margin;v-text-anchor:top" o:gfxdata="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" fillcolor="white [3201]" strokeweight=".5pt">
+              <v:shape id="Cuadro de texto 16" o:spid="_x0000_s1026" type="#_x0000_t202" style="position:absolute;left:0;text-align:left;margin-left:103.1pt;margin-top:375.1pt;width:88.2pt;height:55.2pt;z-index:251682816;visibility:visible;mso-wrap-style:square;mso-height-percent:0;mso-wrap-distance-left:9pt;mso-wrap-distance-top:0;mso-wrap-distance-right:9pt;mso-wrap-distance-bottom:0;mso-position-horizontal:absolute;mso-position-horizontal-relative:margin;mso-position-vertical:absolute;mso-position-vertical-relative:text;mso-height-percent:0;mso-height-relative:margin;v-text-anchor:top" o:gfxdata="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" fillcolor="white [3201]" strokeweight=".5pt">
                 <v:textbox>
                   <w:txbxContent>
                     <w:p>
                       <w:r>
-                        <w:t xml:space="preserve">Nodo </w:t>
-                      </w:r>
-                      <w:r>
-                        <w:t>5</w:t>
-                      </w:r>
-                      <w:r>
-                        <w:t xml:space="preserve"> – </w:t>
-                      </w:r>
-                      <w:r>
-                        <w:t>Lluvia (sí, no)</w:t>
+                        <w:t>Nodo 5 – Lluvia (sí, no)</w:t>
                       </w:r>
                     </w:p>
                     <w:p/>
@@ -220,22 +185,7 @@
                         <w:txbxContent>
                           <w:p>
                             <w:r>
-                              <w:t xml:space="preserve">Nodo </w:t>
-                            </w:r>
-                            <w:r>
-                              <w:t>4</w:t>
-                            </w:r>
-                            <w:r>
-                              <w:t xml:space="preserve"> </w:t>
-                            </w:r>
-                            <w:r>
-                              <w:t>–</w:t>
-                            </w:r>
-                            <w:r>
-                              <w:t xml:space="preserve"> </w:t>
-                            </w:r>
-                            <w:r>
-                              <w:t>Viento, velocidad</w:t>
+                              <w:t>Nodo 4 – Viento, velocidad</w:t>
                             </w:r>
                           </w:p>
                           <w:p/>
@@ -258,27 +208,12 @@
           </mc:Choice>
           <mc:Fallback>
             <w:pict>
-              <v:shape w14:anchorId="180F66CB" id="Cuadro de texto 6" o:spid="_x0000_s1027" type="#_x0000_t202" style="position:absolute;left:0;text-align:left;margin-left:187.1pt;margin-top:264.1pt;width:88.2pt;height:55.2pt;z-index:251668480;visibility:visible;mso-wrap-style:square;mso-height-percent:0;mso-wrap-distance-left:9pt;mso-wrap-distance-top:0;mso-wrap-distance-right:9pt;mso-wrap-distance-bottom:0;mso-position-horizontal:absolute;mso-position-horizontal-relative:margin;mso-position-vertical:absolute;mso-position-vertical-relative:text;mso-height-percent:0;mso-height-relative:margin;v-text-anchor:top" o:gfxdata="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" fillcolor="white [3201]" strokeweight=".5pt">
+              <v:shape w14:anchorId="180F66CB" id="Cuadro de texto 6" o:spid="_x0000_s1027" type="#_x0000_t202" style="position:absolute;left:0;text-align:left;margin-left:187.1pt;margin-top:264.1pt;width:88.2pt;height:55.2pt;z-index:251668480;visibility:visible;mso-wrap-style:square;mso-height-percent:0;mso-wrap-distance-left:9pt;mso-wrap-distance-top:0;mso-wrap-distance-right:9pt;mso-wrap-distance-bottom:0;mso-position-horizontal:absolute;mso-position-horizontal-relative:margin;mso-position-vertical:absolute;mso-position-vertical-relative:text;mso-height-percent:0;mso-height-relative:margin;v-text-anchor:top" o:gfxdata="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" fillcolor="white [3201]" strokeweight=".5pt">
                 <v:textbox>
                   <w:txbxContent>
                     <w:p>
                       <w:r>
-                        <w:t xml:space="preserve">Nodo </w:t>
-                      </w:r>
-                      <w:r>
-                        <w:t>4</w:t>
-                      </w:r>
-                      <w:r>
-                        <w:t xml:space="preserve"> </w:t>
-                      </w:r>
-                      <w:r>
-                        <w:t>–</w:t>
-                      </w:r>
-                      <w:r>
-                        <w:t xml:space="preserve"> </w:t>
-                      </w:r>
-                      <w:r>
-                        <w:t>Viento, velocidad</w:t>
+                        <w:t>Nodo 4 – Viento, velocidad</w:t>
                       </w:r>
                     </w:p>
                     <w:p/>
@@ -809,13 +744,7 @@
                         <w:txbxContent>
                           <w:p>
                             <w:r>
-                              <w:t xml:space="preserve">Nodo </w:t>
-                            </w:r>
-                            <w:r>
-                              <w:t>3</w:t>
-                            </w:r>
-                            <w:r>
-                              <w:t xml:space="preserve"> – Viento, velocidad</w:t>
+                              <w:t>Nodo 3 – Viento, velocidad</w:t>
                             </w:r>
                           </w:p>
                           <w:p/>
@@ -838,18 +767,12 @@
           </mc:Choice>
           <mc:Fallback>
             <w:pict>
-              <v:shape w14:anchorId="5116358A" id="Cuadro de texto 8" o:spid="_x0000_s1028" type="#_x0000_t202" style="position:absolute;left:0;text-align:left;margin-left:42.5pt;margin-top:265.9pt;width:88.2pt;height:55.2pt;z-index:251672576;visibility:visible;mso-wrap-style:square;mso-height-percent:0;mso-wrap-distance-left:9pt;mso-wrap-distance-top:0;mso-wrap-distance-right:9pt;mso-wrap-distance-bottom:0;mso-position-horizontal:absolute;mso-position-horizontal-relative:margin;mso-position-vertical:absolute;mso-position-vertical-relative:text;mso-height-percent:0;mso-height-relative:margin;v-text-anchor:top" o:gfxdata="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" fillcolor="white [3201]" strokeweight=".5pt">
+              <v:shape w14:anchorId="5116358A" id="Cuadro de texto 8" o:spid="_x0000_s1028" type="#_x0000_t202" style="position:absolute;left:0;text-align:left;margin-left:42.5pt;margin-top:265.9pt;width:88.2pt;height:55.2pt;z-index:251672576;visibility:visible;mso-wrap-style:square;mso-height-percent:0;mso-wrap-distance-left:9pt;mso-wrap-distance-top:0;mso-wrap-distance-right:9pt;mso-wrap-distance-bottom:0;mso-position-horizontal:absolute;mso-position-horizontal-relative:margin;mso-position-vertical:absolute;mso-position-vertical-relative:text;mso-height-percent:0;mso-height-relative:margin;v-text-anchor:top" o:gfxdata="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" fillcolor="white [3201]" strokeweight=".5pt">
                 <v:textbox>
                   <w:txbxContent>
                     <w:p>
                       <w:r>
-                        <w:t xml:space="preserve">Nodo </w:t>
-                      </w:r>
-                      <w:r>
-                        <w:t>3</w:t>
-                      </w:r>
-                      <w:r>
-                        <w:t xml:space="preserve"> – Viento, velocidad</w:t>
+                        <w:t>Nodo 3 – Viento, velocidad</w:t>
                       </w:r>
                     </w:p>
                     <w:p/>
@@ -1047,16 +970,7 @@
                         <w:txbxContent>
                           <w:p>
                             <w:r>
-                              <w:t xml:space="preserve">Nodo </w:t>
-                            </w:r>
-                            <w:r>
-                              <w:t>2</w:t>
-                            </w:r>
-                            <w:r>
-                              <w:t xml:space="preserve"> - </w:t>
-                            </w:r>
-                            <w:r>
-                              <w:t>Presión</w:t>
+                              <w:t>Nodo 2 - Presión</w:t>
                             </w:r>
                           </w:p>
                           <w:p/>
@@ -1079,21 +993,12 @@
           </mc:Choice>
           <mc:Fallback>
             <w:pict>
-              <v:shape w14:anchorId="5D9DBE38" id="Cuadro de texto 5" o:spid="_x0000_s1029" type="#_x0000_t202" style="position:absolute;left:0;text-align:left;margin-left:0;margin-top:68.5pt;width:88.2pt;height:39pt;z-index:251666432;visibility:visible;mso-wrap-style:square;mso-height-percent:0;mso-wrap-distance-left:9pt;mso-wrap-distance-top:0;mso-wrap-distance-right:9pt;mso-wrap-distance-bottom:0;mso-position-horizontal:center;mso-position-horizontal-relative:margin;mso-position-vertical:absolute;mso-position-vertical-relative:text;mso-height-percent:0;mso-height-relative:margin;v-text-anchor:top" o:gfxdata="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" fillcolor="white [3201]" strokeweight=".5pt">
+              <v:shape w14:anchorId="5D9DBE38" id="Cuadro de texto 5" o:spid="_x0000_s1029" type="#_x0000_t202" style="position:absolute;left:0;text-align:left;margin-left:0;margin-top:68.5pt;width:88.2pt;height:39pt;z-index:251666432;visibility:visible;mso-wrap-style:square;mso-height-percent:0;mso-wrap-distance-left:9pt;mso-wrap-distance-top:0;mso-wrap-distance-right:9pt;mso-wrap-distance-bottom:0;mso-position-horizontal:center;mso-position-horizontal-relative:margin;mso-position-vertical:absolute;mso-position-vertical-relative:text;mso-height-percent:0;mso-height-relative:margin;v-text-anchor:top" o:gfxdata="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" fillcolor="white [3201]" strokeweight=".5pt">
                 <v:textbox>
                   <w:txbxContent>
                     <w:p>
                       <w:r>
-                        <w:t xml:space="preserve">Nodo </w:t>
-                      </w:r>
-                      <w:r>
-                        <w:t>2</w:t>
-                      </w:r>
-                      <w:r>
-                        <w:t xml:space="preserve"> - </w:t>
-                      </w:r>
-                      <w:r>
-                        <w:t>Presión</w:t>
+                        <w:t>Nodo 2 - Presión</w:t>
                       </w:r>
                     </w:p>
                     <w:p/>
@@ -1244,7 +1149,7 @@
           </mc:Choice>
           <mc:Fallback>
             <w:pict>
-              <v:shape w14:anchorId="3578D8BE" id="Cuadro de texto 2" o:spid="_x0000_s1030" type="#_x0000_t202" style="position:absolute;left:0;text-align:left;margin-left:38.3pt;margin-top:73.3pt;width:88.2pt;height:39pt;z-index:251660288;visibility:visible;mso-wrap-style:square;mso-height-percent:0;mso-wrap-distance-left:9pt;mso-wrap-distance-top:0;mso-wrap-distance-right:9pt;mso-wrap-distance-bottom:0;mso-position-horizontal:absolute;mso-position-horizontal-relative:text;mso-position-vertical:absolute;mso-position-vertical-relative:text;mso-height-percent:0;mso-height-relative:margin;v-text-anchor:top" o:gfxdata="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" fillcolor="white [3201]" strokeweight=".5pt">
+              <v:shape w14:anchorId="3578D8BE" id="Cuadro de texto 2" o:spid="_x0000_s1030" type="#_x0000_t202" style="position:absolute;left:0;text-align:left;margin-left:38.3pt;margin-top:73.3pt;width:88.2pt;height:39pt;z-index:251660288;visibility:visible;mso-wrap-style:square;mso-height-percent:0;mso-wrap-distance-left:9pt;mso-wrap-distance-top:0;mso-wrap-distance-right:9pt;mso-wrap-distance-bottom:0;mso-position-horizontal:absolute;mso-position-horizontal-relative:text;mso-position-vertical:absolute;mso-position-vertical-relative:text;mso-height-percent:0;mso-height-relative:margin;v-text-anchor:top" o:gfxdata="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" fillcolor="white [3201]" strokeweight=".5pt">
                 <v:textbox>
                   <w:txbxContent>
                     <w:p>
@@ -2262,6 +2167,21 @@
 </file>
 
 <file path=customXml/item1.xml><?xml version="1.0" encoding="utf-8"?>
+<p:properties xmlns:p="http://schemas.microsoft.com/office/2006/metadata/properties" xmlns:xsi="http://www.w3.org/2001/XMLSchema-instance" xmlns:pc="http://schemas.microsoft.com/office/infopath/2007/PartnerControls">
+  <documentManagement/>
+</p:properties>
+</file>
+
+<file path=customXml/item2.xml><?xml version="1.0" encoding="utf-8"?>
+<?mso-contentType ?>
+<FormTemplates xmlns="http://schemas.microsoft.com/sharepoint/v3/contenttype/forms">
+  <Display>DocumentLibraryForm</Display>
+  <Edit>DocumentLibraryForm</Edit>
+  <New>DocumentLibraryForm</New>
+</FormTemplates>
+</file>
+
+<file path=customXml/item3.xml><?xml version="1.0" encoding="utf-8"?>
 <ct:contentTypeSchema xmlns:ct="http://schemas.microsoft.com/office/2006/metadata/contentType" xmlns:ma="http://schemas.microsoft.com/office/2006/metadata/properties/metaAttributes" ct:_="" ma:_="" ma:contentTypeName="Documento" ma:contentTypeID="0x01010024E5C0F56B76B8439FDBD6CBD471C0BF" ma:contentTypeVersion="13" ma:contentTypeDescription="Crear nuevo documento." ma:contentTypeScope="" ma:versionID="dccf06c452d77521cb72e8381d995664">
   <xsd:schema xmlns:xsd="http://www.w3.org/2001/XMLSchema" xmlns:xs="http://www.w3.org/2001/XMLSchema" xmlns:p="http://schemas.microsoft.com/office/2006/metadata/properties" xmlns:ns3="51f3f908-617b-4b52-bb4f-dea7d71cf3ee" xmlns:ns4="bada9405-3f93-4c12-9ae1-27ff48bce30d" targetNamespace="http://schemas.microsoft.com/office/2006/metadata/properties" ma:root="true" ma:fieldsID="133a5196d4dd0f99d7a04030e7ce56bd" ns3:_="" ns4:_="">
     <xsd:import namespace="51f3f908-617b-4b52-bb4f-dea7d71cf3ee"/>
@@ -2484,22 +2404,24 @@
 </ct:contentTypeSchema>
 </file>
 
-<file path=customXml/item2.xml><?xml version="1.0" encoding="utf-8"?>
-<?mso-contentType ?>
-<FormTemplates xmlns="http://schemas.microsoft.com/sharepoint/v3/contenttype/forms">
-  <Display>DocumentLibraryForm</Display>
-  <Edit>DocumentLibraryForm</Edit>
-  <New>DocumentLibraryForm</New>
-</FormTemplates>
+<file path=customXml/itemProps1.xml><?xml version="1.0" encoding="utf-8"?>
+<ds:datastoreItem xmlns:ds="http://schemas.openxmlformats.org/officeDocument/2006/customXml" ds:itemID="{E1046E33-E41A-445A-B7DF-E2BF58AA2290}">
+  <ds:schemaRefs>
+    <ds:schemaRef ds:uri="http://schemas.microsoft.com/office/2006/metadata/properties"/>
+    <ds:schemaRef ds:uri="http://schemas.microsoft.com/office/infopath/2007/PartnerControls"/>
+  </ds:schemaRefs>
+</ds:datastoreItem>
 </file>
 
-<file path=customXml/item3.xml><?xml version="1.0" encoding="utf-8"?>
-<p:properties xmlns:p="http://schemas.microsoft.com/office/2006/metadata/properties" xmlns:xsi="http://www.w3.org/2001/XMLSchema-instance" xmlns:pc="http://schemas.microsoft.com/office/infopath/2007/PartnerControls">
-  <documentManagement/>
-</p:properties>
+<file path=customXml/itemProps2.xml><?xml version="1.0" encoding="utf-8"?>
+<ds:datastoreItem xmlns:ds="http://schemas.openxmlformats.org/officeDocument/2006/customXml" ds:itemID="{2031E1CA-509A-4352-91F9-9A3D73DCB057}">
+  <ds:schemaRefs>
+    <ds:schemaRef ds:uri="http://schemas.microsoft.com/sharepoint/v3/contenttype/forms"/>
+  </ds:schemaRefs>
+</ds:datastoreItem>
 </file>
 
-<file path=customXml/itemProps1.xml><?xml version="1.0" encoding="utf-8"?>
+<file path=customXml/itemProps3.xml><?xml version="1.0" encoding="utf-8"?>
 <ds:datastoreItem xmlns:ds="http://schemas.openxmlformats.org/officeDocument/2006/customXml" ds:itemID="{245842E7-5797-463E-98B5-059873281E7D}">
   <ds:schemaRefs>
     <ds:schemaRef ds:uri="http://schemas.microsoft.com/office/2006/metadata/contentType"/>
@@ -2516,29 +2438,4 @@
     <ds:schemaRef ds:uri="http://schemas.microsoft.com/internal/obd"/>
   </ds:schemaRefs>
 </ds:datastoreItem>
-</file>
-
-<file path=customXml/itemProps2.xml><?xml version="1.0" encoding="utf-8"?>
-<ds:datastoreItem xmlns:ds="http://schemas.openxmlformats.org/officeDocument/2006/customXml" ds:itemID="{2031E1CA-509A-4352-91F9-9A3D73DCB057}">
-  <ds:schemaRefs>
-    <ds:schemaRef ds:uri="http://schemas.microsoft.com/sharepoint/v3/contenttype/forms"/>
-  </ds:schemaRefs>
-</ds:datastoreItem>
-</file>
-
-<file path=customXml/itemProps3.xml><?xml version="1.0" encoding="utf-8"?>
-<ds:datastoreItem xmlns:ds="http://schemas.openxmlformats.org/officeDocument/2006/customXml" ds:itemID="{E1046E33-E41A-445A-B7DF-E2BF58AA2290}">
-  <ds:schemaRefs>
-    <ds:schemaRef ds:uri="http://schemas.microsoft.com/office/2006/metadata/properties"/>
-    <ds:schemaRef ds:uri="51f3f908-617b-4b52-bb4f-dea7d71cf3ee"/>
-    <ds:schemaRef ds:uri="http://purl.org/dc/terms/"/>
-    <ds:schemaRef ds:uri="http://schemas.microsoft.com/office/2006/documentManagement/types"/>
-    <ds:schemaRef ds:uri="http://purl.org/dc/elements/1.1/"/>
-    <ds:schemaRef ds:uri="http://schemas.microsoft.com/office/infopath/2007/PartnerControls"/>
-    <ds:schemaRef ds:uri="http://schemas.openxmlformats.org/package/2006/metadata/core-properties"/>
-    <ds:schemaRef ds:uri="bada9405-3f93-4c12-9ae1-27ff48bce30d"/>
-    <ds:schemaRef ds:uri="http://www.w3.org/XML/1998/namespace"/>
-    <ds:schemaRef ds:uri="http://purl.org/dc/dcmitype/"/>
-  </ds:schemaRefs>
-</ds:datastoreItem>
 </file>
</xml_diff>